<commit_message>
sprint 3 some modification
</commit_message>
<xml_diff>
--- a/Project Design and Planning/Project Planning Phase/Milestones and Activities List.docx
+++ b/Project Design and Planning/Project Planning Phase/Milestones and Activities List.docx
@@ -2298,7 +2298,7 @@
               <w:rPr>
                 <w:lang w:val="en-US"/>
               </w:rPr>
-              <w:t>On Going</w:t>
+              <w:t>Completed</w:t>
             </w:r>
           </w:p>
         </w:tc>
@@ -2417,7 +2417,7 @@
               <w:rPr>
                 <w:lang w:val="en-US"/>
               </w:rPr>
-              <w:t>On Going</w:t>
+              <w:t>Completed</w:t>
             </w:r>
           </w:p>
         </w:tc>
@@ -2516,7 +2516,13 @@
               <w:rPr>
                 <w:lang w:val="en-US"/>
               </w:rPr>
-              <w:t>12/11/2022</w:t>
+              <w:t>09</w:t>
+            </w:r>
+            <w:r>
+              <w:rPr>
+                <w:lang w:val="en-US"/>
+              </w:rPr>
+              <w:t>/11/2022</w:t>
             </w:r>
           </w:p>
         </w:tc>
@@ -2536,7 +2542,7 @@
               <w:rPr>
                 <w:lang w:val="en-US"/>
               </w:rPr>
-              <w:t>On Going</w:t>
+              <w:t>Completed</w:t>
             </w:r>
           </w:p>
         </w:tc>
@@ -2635,7 +2641,13 @@
               <w:rPr>
                 <w:lang w:val="en-US"/>
               </w:rPr>
-              <w:t>19/11/2022</w:t>
+              <w:t>15</w:t>
+            </w:r>
+            <w:r>
+              <w:rPr>
+                <w:lang w:val="en-US"/>
+              </w:rPr>
+              <w:t>/11/2022</w:t>
             </w:r>
           </w:p>
         </w:tc>

</xml_diff>